<commit_message>
ajout espace apres formation
</commit_message>
<xml_diff>
--- a/ui/Altalents.MVC/App_Data/Templates/Word/Template_DT_Altea_2024_ItemExperience_V1.docx
+++ b/ui/Altalents.MVC/App_Data/Templates/Word/Template_DT_Altea_2024_ItemExperience_V1.docx
@@ -1,10 +1,10 @@
 
 <file path=word/document.xml><?xml version="1.0" encoding="utf-8"?>
-<w:document xmlns:wpc="http://schemas.microsoft.com/office/word/2010/wordprocessingCanvas" xmlns:cx="http://schemas.microsoft.com/office/drawing/2014/chartex" xmlns:cx1="http://schemas.microsoft.com/office/drawing/2015/9/8/chartex" xmlns:cx2="http://schemas.microsoft.com/office/drawing/2015/10/21/chartex" xmlns:cx3="http://schemas.microsoft.com/office/drawing/2016/5/9/chartex" xmlns:cx4="http://schemas.microsoft.com/office/drawing/2016/5/10/chartex" xmlns:cx5="http://schemas.microsoft.com/office/drawing/2016/5/11/chartex" xmlns:cx6="http://schemas.microsoft.com/office/drawing/2016/5/12/chartex" xmlns:cx7="http://schemas.microsoft.com/office/drawing/2016/5/13/chartex" xmlns:cx8="http://schemas.microsoft.com/office/drawing/2016/5/14/chartex" xmlns:mc="http://schemas.openxmlformats.org/markup-compatibility/2006" xmlns:aink="http://schemas.microsoft.com/office/drawing/2016/ink" xmlns:am3d="http://schemas.microsoft.com/office/drawing/2017/model3d" xmlns:o="urn:schemas-microsoft-com:office:office" xmlns:oel="http://schemas.microsoft.com/office/2019/extlst" xmlns:r="http://schemas.openxmlformats.org/officeDocument/2006/relationships" xmlns:m="http://schemas.openxmlformats.org/officeDocument/2006/math" xmlns:v="urn:schemas-microsoft-com:vml" xmlns:wp14="http://schemas.microsoft.com/office/word/2010/wordprocessingDrawing" xmlns:wp="http://schemas.openxmlformats.org/drawingml/2006/wordprocessingDrawing" xmlns:w10="urn:schemas-microsoft-com:office:word" xmlns:w="http://schemas.openxmlformats.org/wordprocessingml/2006/main" xmlns:w14="http://schemas.microsoft.com/office/word/2010/wordml" xmlns:w15="http://schemas.microsoft.com/office/word/2012/wordml" xmlns:w16cex="http://schemas.microsoft.com/office/word/2018/wordml/cex" xmlns:w16cid="http://schemas.microsoft.com/office/word/2016/wordml/cid" xmlns:w16="http://schemas.microsoft.com/office/word/2018/wordml" xmlns:w16du="http://schemas.microsoft.com/office/word/2023/wordml/word16du" xmlns:w16sdtdh="http://schemas.microsoft.com/office/word/2020/wordml/sdtdatahash" xmlns:w16se="http://schemas.microsoft.com/office/word/2015/wordml/symex" xmlns:wpg="http://schemas.microsoft.com/office/word/2010/wordprocessingGroup" xmlns:wpi="http://schemas.microsoft.com/office/word/2010/wordprocessingInk" xmlns:wne="http://schemas.microsoft.com/office/word/2006/wordml" xmlns:wps="http://schemas.microsoft.com/office/word/2010/wordprocessingShape" mc:Ignorable="w14 w15 w16se w16cid w16 w16cex w16sdtdh w16du wp14">
+<w:document xmlns:wpc="http://schemas.microsoft.com/office/word/2010/wordprocessingCanvas" xmlns:cx="http://schemas.microsoft.com/office/drawing/2014/chartex" xmlns:cx1="http://schemas.microsoft.com/office/drawing/2015/9/8/chartex" xmlns:cx2="http://schemas.microsoft.com/office/drawing/2015/10/21/chartex" xmlns:cx3="http://schemas.microsoft.com/office/drawing/2016/5/9/chartex" xmlns:cx4="http://schemas.microsoft.com/office/drawing/2016/5/10/chartex" xmlns:cx5="http://schemas.microsoft.com/office/drawing/2016/5/11/chartex" xmlns:cx6="http://schemas.microsoft.com/office/drawing/2016/5/12/chartex" xmlns:cx7="http://schemas.microsoft.com/office/drawing/2016/5/13/chartex" xmlns:cx8="http://schemas.microsoft.com/office/drawing/2016/5/14/chartex" xmlns:mc="http://schemas.openxmlformats.org/markup-compatibility/2006" xmlns:aink="http://schemas.microsoft.com/office/drawing/2016/ink" xmlns:am3d="http://schemas.microsoft.com/office/drawing/2017/model3d" xmlns:o="urn:schemas-microsoft-com:office:office" xmlns:oel="http://schemas.microsoft.com/office/2019/extlst" xmlns:r="http://schemas.openxmlformats.org/officeDocument/2006/relationships" xmlns:m="http://schemas.openxmlformats.org/officeDocument/2006/math" xmlns:v="urn:schemas-microsoft-com:vml" xmlns:wp14="http://schemas.microsoft.com/office/word/2010/wordprocessingDrawing" xmlns:wp="http://schemas.openxmlformats.org/drawingml/2006/wordprocessingDrawing" xmlns:w10="urn:schemas-microsoft-com:office:word" xmlns:w="http://schemas.openxmlformats.org/wordprocessingml/2006/main" xmlns:w14="http://schemas.microsoft.com/office/word/2010/wordml" xmlns:w15="http://schemas.microsoft.com/office/word/2012/wordml" xmlns:w16cex="http://schemas.microsoft.com/office/word/2018/wordml/cex" xmlns:w16cid="http://schemas.microsoft.com/office/word/2016/wordml/cid" xmlns:w16="http://schemas.microsoft.com/office/word/2018/wordml" xmlns:w16sdtdh="http://schemas.microsoft.com/office/word/2020/wordml/sdtdatahash" xmlns:w16se="http://schemas.microsoft.com/office/word/2015/wordml/symex" xmlns:wpg="http://schemas.microsoft.com/office/word/2010/wordprocessingGroup" xmlns:wpi="http://schemas.microsoft.com/office/word/2010/wordprocessingInk" xmlns:wne="http://schemas.microsoft.com/office/word/2006/wordml" xmlns:wps="http://schemas.microsoft.com/office/word/2010/wordprocessingShape" mc:Ignorable="w14 w15 w16se w16cid w16 w16cex w16sdtdh wp14">
   <w:body>
     <w:tbl>
       <w:tblPr>
-        <w:tblStyle w:val="TableGrid"/>
+        <w:tblStyle w:val="Grilledutableau"/>
         <w:tblW w:w="0" w:type="auto"/>
         <w:tblBorders>
           <w:top w:val="none" w:sz="0" w:space="0" w:color="auto"/>
@@ -392,6 +392,43 @@
           </w:p>
         </w:tc>
       </w:tr>
+      <w:tr>
+        <w:tc>
+          <w:tcPr>
+            <w:tcW w:w="10456" w:type="dxa"/>
+            <w:gridSpan w:val="3"/>
+            <w:tcBorders>
+              <w:top w:val="single" w:sz="4" w:space="0" w:color="C0B6FF"/>
+              <w:left w:val="nil"/>
+              <w:bottom w:val="nil"/>
+              <w:right w:val="nil"/>
+            </w:tcBorders>
+            <w:shd w:val="clear" w:color="auto" w:fill="auto"/>
+          </w:tcPr>
+          <w:p>
+            <w:pPr>
+              <w:pStyle w:val="Intrieurtableau"/>
+              <w:numPr>
+                <w:ilvl w:val="0"/>
+                <w:numId w:val="0"/>
+              </w:numPr>
+              <w:tabs>
+                <w:tab w:val="left" w:pos="2880"/>
+              </w:tabs>
+              <w:ind w:left="371"/>
+              <w:rPr>
+                <w:lang w:val="en-CA"/>
+              </w:rPr>
+            </w:pPr>
+            <w:r>
+              <w:rPr>
+                <w:lang w:val="en-CA"/>
+              </w:rPr>
+              <w:tab/>
+            </w:r>
+          </w:p>
+        </w:tc>
+      </w:tr>
     </w:tbl>
     <w:p>
       <w:pPr>
@@ -414,7 +451,7 @@
 </file>
 
 <file path=word/endnotes.xml><?xml version="1.0" encoding="utf-8"?>
-<w:endnotes xmlns:wpc="http://schemas.microsoft.com/office/word/2010/wordprocessingCanvas" xmlns:cx="http://schemas.microsoft.com/office/drawing/2014/chartex" xmlns:cx1="http://schemas.microsoft.com/office/drawing/2015/9/8/chartex" xmlns:cx2="http://schemas.microsoft.com/office/drawing/2015/10/21/chartex" xmlns:cx3="http://schemas.microsoft.com/office/drawing/2016/5/9/chartex" xmlns:cx4="http://schemas.microsoft.com/office/drawing/2016/5/10/chartex" xmlns:cx5="http://schemas.microsoft.com/office/drawing/2016/5/11/chartex" xmlns:cx6="http://schemas.microsoft.com/office/drawing/2016/5/12/chartex" xmlns:cx7="http://schemas.microsoft.com/office/drawing/2016/5/13/chartex" xmlns:cx8="http://schemas.microsoft.com/office/drawing/2016/5/14/chartex" xmlns:mc="http://schemas.openxmlformats.org/markup-compatibility/2006" xmlns:aink="http://schemas.microsoft.com/office/drawing/2016/ink" xmlns:am3d="http://schemas.microsoft.com/office/drawing/2017/model3d" xmlns:o="urn:schemas-microsoft-com:office:office" xmlns:oel="http://schemas.microsoft.com/office/2019/extlst" xmlns:r="http://schemas.openxmlformats.org/officeDocument/2006/relationships" xmlns:m="http://schemas.openxmlformats.org/officeDocument/2006/math" xmlns:v="urn:schemas-microsoft-com:vml" xmlns:wp14="http://schemas.microsoft.com/office/word/2010/wordprocessingDrawing" xmlns:wp="http://schemas.openxmlformats.org/drawingml/2006/wordprocessingDrawing" xmlns:w10="urn:schemas-microsoft-com:office:word" xmlns:w="http://schemas.openxmlformats.org/wordprocessingml/2006/main" xmlns:w14="http://schemas.microsoft.com/office/word/2010/wordml" xmlns:w15="http://schemas.microsoft.com/office/word/2012/wordml" xmlns:w16cex="http://schemas.microsoft.com/office/word/2018/wordml/cex" xmlns:w16cid="http://schemas.microsoft.com/office/word/2016/wordml/cid" xmlns:w16="http://schemas.microsoft.com/office/word/2018/wordml" xmlns:w16du="http://schemas.microsoft.com/office/word/2023/wordml/word16du" xmlns:w16sdtdh="http://schemas.microsoft.com/office/word/2020/wordml/sdtdatahash" xmlns:w16se="http://schemas.microsoft.com/office/word/2015/wordml/symex" xmlns:wpg="http://schemas.microsoft.com/office/word/2010/wordprocessingGroup" xmlns:wpi="http://schemas.microsoft.com/office/word/2010/wordprocessingInk" xmlns:wne="http://schemas.microsoft.com/office/word/2006/wordml" xmlns:wps="http://schemas.microsoft.com/office/word/2010/wordprocessingShape" mc:Ignorable="w14 w15 w16se w16cid w16 w16cex w16sdtdh w16du wp14">
+<w:endnotes xmlns:wpc="http://schemas.microsoft.com/office/word/2010/wordprocessingCanvas" xmlns:cx="http://schemas.microsoft.com/office/drawing/2014/chartex" xmlns:cx1="http://schemas.microsoft.com/office/drawing/2015/9/8/chartex" xmlns:cx2="http://schemas.microsoft.com/office/drawing/2015/10/21/chartex" xmlns:cx3="http://schemas.microsoft.com/office/drawing/2016/5/9/chartex" xmlns:cx4="http://schemas.microsoft.com/office/drawing/2016/5/10/chartex" xmlns:cx5="http://schemas.microsoft.com/office/drawing/2016/5/11/chartex" xmlns:cx6="http://schemas.microsoft.com/office/drawing/2016/5/12/chartex" xmlns:cx7="http://schemas.microsoft.com/office/drawing/2016/5/13/chartex" xmlns:cx8="http://schemas.microsoft.com/office/drawing/2016/5/14/chartex" xmlns:mc="http://schemas.openxmlformats.org/markup-compatibility/2006" xmlns:aink="http://schemas.microsoft.com/office/drawing/2016/ink" xmlns:am3d="http://schemas.microsoft.com/office/drawing/2017/model3d" xmlns:o="urn:schemas-microsoft-com:office:office" xmlns:oel="http://schemas.microsoft.com/office/2019/extlst" xmlns:r="http://schemas.openxmlformats.org/officeDocument/2006/relationships" xmlns:m="http://schemas.openxmlformats.org/officeDocument/2006/math" xmlns:v="urn:schemas-microsoft-com:vml" xmlns:wp14="http://schemas.microsoft.com/office/word/2010/wordprocessingDrawing" xmlns:wp="http://schemas.openxmlformats.org/drawingml/2006/wordprocessingDrawing" xmlns:w10="urn:schemas-microsoft-com:office:word" xmlns:w="http://schemas.openxmlformats.org/wordprocessingml/2006/main" xmlns:w14="http://schemas.microsoft.com/office/word/2010/wordml" xmlns:w15="http://schemas.microsoft.com/office/word/2012/wordml" xmlns:w16cex="http://schemas.microsoft.com/office/word/2018/wordml/cex" xmlns:w16cid="http://schemas.microsoft.com/office/word/2016/wordml/cid" xmlns:w16="http://schemas.microsoft.com/office/word/2018/wordml" xmlns:w16sdtdh="http://schemas.microsoft.com/office/word/2020/wordml/sdtdatahash" xmlns:w16se="http://schemas.microsoft.com/office/word/2015/wordml/symex" xmlns:wpg="http://schemas.microsoft.com/office/word/2010/wordprocessingGroup" xmlns:wpi="http://schemas.microsoft.com/office/word/2010/wordprocessingInk" xmlns:wne="http://schemas.microsoft.com/office/word/2006/wordml" xmlns:wps="http://schemas.microsoft.com/office/word/2010/wordprocessingShape" mc:Ignorable="w14 w15 w16se w16cid w16 w16cex w16sdtdh wp14">
   <w:endnote w:type="separator" w:id="-1">
     <w:p>
       <w:pPr>
@@ -439,10 +476,10 @@
 </file>
 
 <file path=word/footer1.xml><?xml version="1.0" encoding="utf-8"?>
-<w:ftr xmlns:wpc="http://schemas.microsoft.com/office/word/2010/wordprocessingCanvas" xmlns:cx="http://schemas.microsoft.com/office/drawing/2014/chartex" xmlns:cx1="http://schemas.microsoft.com/office/drawing/2015/9/8/chartex" xmlns:cx2="http://schemas.microsoft.com/office/drawing/2015/10/21/chartex" xmlns:cx3="http://schemas.microsoft.com/office/drawing/2016/5/9/chartex" xmlns:cx4="http://schemas.microsoft.com/office/drawing/2016/5/10/chartex" xmlns:cx5="http://schemas.microsoft.com/office/drawing/2016/5/11/chartex" xmlns:cx6="http://schemas.microsoft.com/office/drawing/2016/5/12/chartex" xmlns:cx7="http://schemas.microsoft.com/office/drawing/2016/5/13/chartex" xmlns:cx8="http://schemas.microsoft.com/office/drawing/2016/5/14/chartex" xmlns:mc="http://schemas.openxmlformats.org/markup-compatibility/2006" xmlns:aink="http://schemas.microsoft.com/office/drawing/2016/ink" xmlns:am3d="http://schemas.microsoft.com/office/drawing/2017/model3d" xmlns:o="urn:schemas-microsoft-com:office:office" xmlns:oel="http://schemas.microsoft.com/office/2019/extlst" xmlns:r="http://schemas.openxmlformats.org/officeDocument/2006/relationships" xmlns:m="http://schemas.openxmlformats.org/officeDocument/2006/math" xmlns:v="urn:schemas-microsoft-com:vml" xmlns:wp14="http://schemas.microsoft.com/office/word/2010/wordprocessingDrawing" xmlns:wp="http://schemas.openxmlformats.org/drawingml/2006/wordprocessingDrawing" xmlns:w10="urn:schemas-microsoft-com:office:word" xmlns:w="http://schemas.openxmlformats.org/wordprocessingml/2006/main" xmlns:w14="http://schemas.microsoft.com/office/word/2010/wordml" xmlns:w15="http://schemas.microsoft.com/office/word/2012/wordml" xmlns:w16cex="http://schemas.microsoft.com/office/word/2018/wordml/cex" xmlns:w16cid="http://schemas.microsoft.com/office/word/2016/wordml/cid" xmlns:w16="http://schemas.microsoft.com/office/word/2018/wordml" xmlns:w16du="http://schemas.microsoft.com/office/word/2023/wordml/word16du" xmlns:w16sdtdh="http://schemas.microsoft.com/office/word/2020/wordml/sdtdatahash" xmlns:w16se="http://schemas.microsoft.com/office/word/2015/wordml/symex" xmlns:wpg="http://schemas.microsoft.com/office/word/2010/wordprocessingGroup" xmlns:wpi="http://schemas.microsoft.com/office/word/2010/wordprocessingInk" xmlns:wne="http://schemas.microsoft.com/office/word/2006/wordml" xmlns:wps="http://schemas.microsoft.com/office/word/2010/wordprocessingShape" mc:Ignorable="w14 w15 w16se w16cid w16 w16cex w16sdtdh w16du wp14">
+<w:ftr xmlns:wpc="http://schemas.microsoft.com/office/word/2010/wordprocessingCanvas" xmlns:cx="http://schemas.microsoft.com/office/drawing/2014/chartex" xmlns:cx1="http://schemas.microsoft.com/office/drawing/2015/9/8/chartex" xmlns:cx2="http://schemas.microsoft.com/office/drawing/2015/10/21/chartex" xmlns:cx3="http://schemas.microsoft.com/office/drawing/2016/5/9/chartex" xmlns:cx4="http://schemas.microsoft.com/office/drawing/2016/5/10/chartex" xmlns:cx5="http://schemas.microsoft.com/office/drawing/2016/5/11/chartex" xmlns:cx6="http://schemas.microsoft.com/office/drawing/2016/5/12/chartex" xmlns:cx7="http://schemas.microsoft.com/office/drawing/2016/5/13/chartex" xmlns:cx8="http://schemas.microsoft.com/office/drawing/2016/5/14/chartex" xmlns:mc="http://schemas.openxmlformats.org/markup-compatibility/2006" xmlns:aink="http://schemas.microsoft.com/office/drawing/2016/ink" xmlns:am3d="http://schemas.microsoft.com/office/drawing/2017/model3d" xmlns:o="urn:schemas-microsoft-com:office:office" xmlns:oel="http://schemas.microsoft.com/office/2019/extlst" xmlns:r="http://schemas.openxmlformats.org/officeDocument/2006/relationships" xmlns:m="http://schemas.openxmlformats.org/officeDocument/2006/math" xmlns:v="urn:schemas-microsoft-com:vml" xmlns:wp14="http://schemas.microsoft.com/office/word/2010/wordprocessingDrawing" xmlns:wp="http://schemas.openxmlformats.org/drawingml/2006/wordprocessingDrawing" xmlns:w10="urn:schemas-microsoft-com:office:word" xmlns:w="http://schemas.openxmlformats.org/wordprocessingml/2006/main" xmlns:w14="http://schemas.microsoft.com/office/word/2010/wordml" xmlns:w15="http://schemas.microsoft.com/office/word/2012/wordml" xmlns:w16cex="http://schemas.microsoft.com/office/word/2018/wordml/cex" xmlns:w16cid="http://schemas.microsoft.com/office/word/2016/wordml/cid" xmlns:w16="http://schemas.microsoft.com/office/word/2018/wordml" xmlns:w16sdtdh="http://schemas.microsoft.com/office/word/2020/wordml/sdtdatahash" xmlns:w16se="http://schemas.microsoft.com/office/word/2015/wordml/symex" xmlns:wpg="http://schemas.microsoft.com/office/word/2010/wordprocessingGroup" xmlns:wpi="http://schemas.microsoft.com/office/word/2010/wordprocessingInk" xmlns:wne="http://schemas.microsoft.com/office/word/2006/wordml" xmlns:wps="http://schemas.microsoft.com/office/word/2010/wordprocessingShape" mc:Ignorable="w14 w15 w16se w16cid w16 w16cex w16sdtdh wp14">
   <w:p>
     <w:pPr>
-      <w:pStyle w:val="Footer"/>
+      <w:pStyle w:val="Pieddepage"/>
     </w:pPr>
     <w:r>
       <w:rPr>
@@ -526,7 +563,7 @@
     <w:hyperlink r:id="rId2" w:history="1">
       <w:r>
         <w:rPr>
-          <w:rStyle w:val="Hyperlink"/>
+          <w:rStyle w:val="Lienhypertexte"/>
           <w:rFonts w:ascii="DM Sans 14pt" w:eastAsia="Calibri" w:hAnsi="DM Sans 14pt" w:cs="Calibri"/>
           <w:color w:val="7A4AFF"/>
           <w:sz w:val="18"/>
@@ -540,7 +577,7 @@
 </file>
 
 <file path=word/footnotes.xml><?xml version="1.0" encoding="utf-8"?>
-<w:footnotes xmlns:wpc="http://schemas.microsoft.com/office/word/2010/wordprocessingCanvas" xmlns:cx="http://schemas.microsoft.com/office/drawing/2014/chartex" xmlns:cx1="http://schemas.microsoft.com/office/drawing/2015/9/8/chartex" xmlns:cx2="http://schemas.microsoft.com/office/drawing/2015/10/21/chartex" xmlns:cx3="http://schemas.microsoft.com/office/drawing/2016/5/9/chartex" xmlns:cx4="http://schemas.microsoft.com/office/drawing/2016/5/10/chartex" xmlns:cx5="http://schemas.microsoft.com/office/drawing/2016/5/11/chartex" xmlns:cx6="http://schemas.microsoft.com/office/drawing/2016/5/12/chartex" xmlns:cx7="http://schemas.microsoft.com/office/drawing/2016/5/13/chartex" xmlns:cx8="http://schemas.microsoft.com/office/drawing/2016/5/14/chartex" xmlns:mc="http://schemas.openxmlformats.org/markup-compatibility/2006" xmlns:aink="http://schemas.microsoft.com/office/drawing/2016/ink" xmlns:am3d="http://schemas.microsoft.com/office/drawing/2017/model3d" xmlns:o="urn:schemas-microsoft-com:office:office" xmlns:oel="http://schemas.microsoft.com/office/2019/extlst" xmlns:r="http://schemas.openxmlformats.org/officeDocument/2006/relationships" xmlns:m="http://schemas.openxmlformats.org/officeDocument/2006/math" xmlns:v="urn:schemas-microsoft-com:vml" xmlns:wp14="http://schemas.microsoft.com/office/word/2010/wordprocessingDrawing" xmlns:wp="http://schemas.openxmlformats.org/drawingml/2006/wordprocessingDrawing" xmlns:w10="urn:schemas-microsoft-com:office:word" xmlns:w="http://schemas.openxmlformats.org/wordprocessingml/2006/main" xmlns:w14="http://schemas.microsoft.com/office/word/2010/wordml" xmlns:w15="http://schemas.microsoft.com/office/word/2012/wordml" xmlns:w16cex="http://schemas.microsoft.com/office/word/2018/wordml/cex" xmlns:w16cid="http://schemas.microsoft.com/office/word/2016/wordml/cid" xmlns:w16="http://schemas.microsoft.com/office/word/2018/wordml" xmlns:w16du="http://schemas.microsoft.com/office/word/2023/wordml/word16du" xmlns:w16sdtdh="http://schemas.microsoft.com/office/word/2020/wordml/sdtdatahash" xmlns:w16se="http://schemas.microsoft.com/office/word/2015/wordml/symex" xmlns:wpg="http://schemas.microsoft.com/office/word/2010/wordprocessingGroup" xmlns:wpi="http://schemas.microsoft.com/office/word/2010/wordprocessingInk" xmlns:wne="http://schemas.microsoft.com/office/word/2006/wordml" xmlns:wps="http://schemas.microsoft.com/office/word/2010/wordprocessingShape" mc:Ignorable="w14 w15 w16se w16cid w16 w16cex w16sdtdh w16du wp14">
+<w:footnotes xmlns:wpc="http://schemas.microsoft.com/office/word/2010/wordprocessingCanvas" xmlns:cx="http://schemas.microsoft.com/office/drawing/2014/chartex" xmlns:cx1="http://schemas.microsoft.com/office/drawing/2015/9/8/chartex" xmlns:cx2="http://schemas.microsoft.com/office/drawing/2015/10/21/chartex" xmlns:cx3="http://schemas.microsoft.com/office/drawing/2016/5/9/chartex" xmlns:cx4="http://schemas.microsoft.com/office/drawing/2016/5/10/chartex" xmlns:cx5="http://schemas.microsoft.com/office/drawing/2016/5/11/chartex" xmlns:cx6="http://schemas.microsoft.com/office/drawing/2016/5/12/chartex" xmlns:cx7="http://schemas.microsoft.com/office/drawing/2016/5/13/chartex" xmlns:cx8="http://schemas.microsoft.com/office/drawing/2016/5/14/chartex" xmlns:mc="http://schemas.openxmlformats.org/markup-compatibility/2006" xmlns:aink="http://schemas.microsoft.com/office/drawing/2016/ink" xmlns:am3d="http://schemas.microsoft.com/office/drawing/2017/model3d" xmlns:o="urn:schemas-microsoft-com:office:office" xmlns:oel="http://schemas.microsoft.com/office/2019/extlst" xmlns:r="http://schemas.openxmlformats.org/officeDocument/2006/relationships" xmlns:m="http://schemas.openxmlformats.org/officeDocument/2006/math" xmlns:v="urn:schemas-microsoft-com:vml" xmlns:wp14="http://schemas.microsoft.com/office/word/2010/wordprocessingDrawing" xmlns:wp="http://schemas.openxmlformats.org/drawingml/2006/wordprocessingDrawing" xmlns:w10="urn:schemas-microsoft-com:office:word" xmlns:w="http://schemas.openxmlformats.org/wordprocessingml/2006/main" xmlns:w14="http://schemas.microsoft.com/office/word/2010/wordml" xmlns:w15="http://schemas.microsoft.com/office/word/2012/wordml" xmlns:w16cex="http://schemas.microsoft.com/office/word/2018/wordml/cex" xmlns:w16cid="http://schemas.microsoft.com/office/word/2016/wordml/cid" xmlns:w16="http://schemas.microsoft.com/office/word/2018/wordml" xmlns:w16sdtdh="http://schemas.microsoft.com/office/word/2020/wordml/sdtdatahash" xmlns:w16se="http://schemas.microsoft.com/office/word/2015/wordml/symex" xmlns:wpg="http://schemas.microsoft.com/office/word/2010/wordprocessingGroup" xmlns:wpi="http://schemas.microsoft.com/office/word/2010/wordprocessingInk" xmlns:wne="http://schemas.microsoft.com/office/word/2006/wordml" xmlns:wps="http://schemas.microsoft.com/office/word/2010/wordprocessingShape" mc:Ignorable="w14 w15 w16se w16cid w16 w16cex w16sdtdh wp14">
   <w:footnote w:type="separator" w:id="-1">
     <w:p>
       <w:pPr>
@@ -565,10 +602,10 @@
 </file>
 
 <file path=word/header1.xml><?xml version="1.0" encoding="utf-8"?>
-<w:hdr xmlns:wpc="http://schemas.microsoft.com/office/word/2010/wordprocessingCanvas" xmlns:cx="http://schemas.microsoft.com/office/drawing/2014/chartex" xmlns:cx1="http://schemas.microsoft.com/office/drawing/2015/9/8/chartex" xmlns:cx2="http://schemas.microsoft.com/office/drawing/2015/10/21/chartex" xmlns:cx3="http://schemas.microsoft.com/office/drawing/2016/5/9/chartex" xmlns:cx4="http://schemas.microsoft.com/office/drawing/2016/5/10/chartex" xmlns:cx5="http://schemas.microsoft.com/office/drawing/2016/5/11/chartex" xmlns:cx6="http://schemas.microsoft.com/office/drawing/2016/5/12/chartex" xmlns:cx7="http://schemas.microsoft.com/office/drawing/2016/5/13/chartex" xmlns:cx8="http://schemas.microsoft.com/office/drawing/2016/5/14/chartex" xmlns:mc="http://schemas.openxmlformats.org/markup-compatibility/2006" xmlns:aink="http://schemas.microsoft.com/office/drawing/2016/ink" xmlns:am3d="http://schemas.microsoft.com/office/drawing/2017/model3d" xmlns:o="urn:schemas-microsoft-com:office:office" xmlns:oel="http://schemas.microsoft.com/office/2019/extlst" xmlns:r="http://schemas.openxmlformats.org/officeDocument/2006/relationships" xmlns:m="http://schemas.openxmlformats.org/officeDocument/2006/math" xmlns:v="urn:schemas-microsoft-com:vml" xmlns:wp14="http://schemas.microsoft.com/office/word/2010/wordprocessingDrawing" xmlns:wp="http://schemas.openxmlformats.org/drawingml/2006/wordprocessingDrawing" xmlns:w10="urn:schemas-microsoft-com:office:word" xmlns:w="http://schemas.openxmlformats.org/wordprocessingml/2006/main" xmlns:w14="http://schemas.microsoft.com/office/word/2010/wordml" xmlns:w15="http://schemas.microsoft.com/office/word/2012/wordml" xmlns:w16cex="http://schemas.microsoft.com/office/word/2018/wordml/cex" xmlns:w16cid="http://schemas.microsoft.com/office/word/2016/wordml/cid" xmlns:w16="http://schemas.microsoft.com/office/word/2018/wordml" xmlns:w16du="http://schemas.microsoft.com/office/word/2023/wordml/word16du" xmlns:w16sdtdh="http://schemas.microsoft.com/office/word/2020/wordml/sdtdatahash" xmlns:w16se="http://schemas.microsoft.com/office/word/2015/wordml/symex" xmlns:wpg="http://schemas.microsoft.com/office/word/2010/wordprocessingGroup" xmlns:wpi="http://schemas.microsoft.com/office/word/2010/wordprocessingInk" xmlns:wne="http://schemas.microsoft.com/office/word/2006/wordml" xmlns:wps="http://schemas.microsoft.com/office/word/2010/wordprocessingShape" mc:Ignorable="w14 w15 w16se w16cid w16 w16cex w16sdtdh w16du wp14">
+<w:hdr xmlns:wpc="http://schemas.microsoft.com/office/word/2010/wordprocessingCanvas" xmlns:cx="http://schemas.microsoft.com/office/drawing/2014/chartex" xmlns:cx1="http://schemas.microsoft.com/office/drawing/2015/9/8/chartex" xmlns:cx2="http://schemas.microsoft.com/office/drawing/2015/10/21/chartex" xmlns:cx3="http://schemas.microsoft.com/office/drawing/2016/5/9/chartex" xmlns:cx4="http://schemas.microsoft.com/office/drawing/2016/5/10/chartex" xmlns:cx5="http://schemas.microsoft.com/office/drawing/2016/5/11/chartex" xmlns:cx6="http://schemas.microsoft.com/office/drawing/2016/5/12/chartex" xmlns:cx7="http://schemas.microsoft.com/office/drawing/2016/5/13/chartex" xmlns:cx8="http://schemas.microsoft.com/office/drawing/2016/5/14/chartex" xmlns:mc="http://schemas.openxmlformats.org/markup-compatibility/2006" xmlns:aink="http://schemas.microsoft.com/office/drawing/2016/ink" xmlns:am3d="http://schemas.microsoft.com/office/drawing/2017/model3d" xmlns:o="urn:schemas-microsoft-com:office:office" xmlns:oel="http://schemas.microsoft.com/office/2019/extlst" xmlns:r="http://schemas.openxmlformats.org/officeDocument/2006/relationships" xmlns:m="http://schemas.openxmlformats.org/officeDocument/2006/math" xmlns:v="urn:schemas-microsoft-com:vml" xmlns:wp14="http://schemas.microsoft.com/office/word/2010/wordprocessingDrawing" xmlns:wp="http://schemas.openxmlformats.org/drawingml/2006/wordprocessingDrawing" xmlns:w10="urn:schemas-microsoft-com:office:word" xmlns:w="http://schemas.openxmlformats.org/wordprocessingml/2006/main" xmlns:w14="http://schemas.microsoft.com/office/word/2010/wordml" xmlns:w15="http://schemas.microsoft.com/office/word/2012/wordml" xmlns:w16cex="http://schemas.microsoft.com/office/word/2018/wordml/cex" xmlns:w16cid="http://schemas.microsoft.com/office/word/2016/wordml/cid" xmlns:w16="http://schemas.microsoft.com/office/word/2018/wordml" xmlns:w16sdtdh="http://schemas.microsoft.com/office/word/2020/wordml/sdtdatahash" xmlns:w16se="http://schemas.microsoft.com/office/word/2015/wordml/symex" xmlns:wpg="http://schemas.microsoft.com/office/word/2010/wordprocessingGroup" xmlns:wpi="http://schemas.microsoft.com/office/word/2010/wordprocessingInk" xmlns:wne="http://schemas.microsoft.com/office/word/2006/wordml" xmlns:wps="http://schemas.microsoft.com/office/word/2010/wordprocessingShape" mc:Ignorable="w14 w15 w16se w16cid w16 w16cex w16sdtdh wp14">
   <w:tbl>
     <w:tblPr>
-      <w:tblStyle w:val="TableGrid"/>
+      <w:tblStyle w:val="Grilledutableau"/>
       <w:tblW w:w="10862" w:type="dxa"/>
       <w:jc w:val="center"/>
       <w:tblBorders>
@@ -597,7 +634,7 @@
         </w:tcPr>
         <w:p>
           <w:pPr>
-            <w:pStyle w:val="Header"/>
+            <w:pStyle w:val="En-tte"/>
             <w:rPr>
               <w:rFonts w:ascii="DM Sans 14pt" w:hAnsi="DM Sans 14pt"/>
               <w:color w:val="7A4AFF"/>
@@ -623,7 +660,7 @@
         </w:tcPr>
         <w:p>
           <w:pPr>
-            <w:pStyle w:val="Header"/>
+            <w:pStyle w:val="En-tte"/>
             <w:jc w:val="right"/>
           </w:pPr>
           <w:r>
@@ -678,19 +715,19 @@
   </w:tbl>
   <w:p>
     <w:pPr>
-      <w:pStyle w:val="Header"/>
+      <w:pStyle w:val="En-tte"/>
     </w:pPr>
   </w:p>
   <w:p>
     <w:pPr>
-      <w:pStyle w:val="Header"/>
+      <w:pStyle w:val="En-tte"/>
     </w:pPr>
   </w:p>
 </w:hdr>
 </file>
 
 <file path=word/numbering.xml><?xml version="1.0" encoding="utf-8"?>
-<w:numbering xmlns:wpc="http://schemas.microsoft.com/office/word/2010/wordprocessingCanvas" xmlns:cx="http://schemas.microsoft.com/office/drawing/2014/chartex" xmlns:cx1="http://schemas.microsoft.com/office/drawing/2015/9/8/chartex" xmlns:cx2="http://schemas.microsoft.com/office/drawing/2015/10/21/chartex" xmlns:cx3="http://schemas.microsoft.com/office/drawing/2016/5/9/chartex" xmlns:cx4="http://schemas.microsoft.com/office/drawing/2016/5/10/chartex" xmlns:cx5="http://schemas.microsoft.com/office/drawing/2016/5/11/chartex" xmlns:cx6="http://schemas.microsoft.com/office/drawing/2016/5/12/chartex" xmlns:cx7="http://schemas.microsoft.com/office/drawing/2016/5/13/chartex" xmlns:cx8="http://schemas.microsoft.com/office/drawing/2016/5/14/chartex" xmlns:mc="http://schemas.openxmlformats.org/markup-compatibility/2006" xmlns:aink="http://schemas.microsoft.com/office/drawing/2016/ink" xmlns:am3d="http://schemas.microsoft.com/office/drawing/2017/model3d" xmlns:o="urn:schemas-microsoft-com:office:office" xmlns:oel="http://schemas.microsoft.com/office/2019/extlst" xmlns:r="http://schemas.openxmlformats.org/officeDocument/2006/relationships" xmlns:m="http://schemas.openxmlformats.org/officeDocument/2006/math" xmlns:v="urn:schemas-microsoft-com:vml" xmlns:wp14="http://schemas.microsoft.com/office/word/2010/wordprocessingDrawing" xmlns:wp="http://schemas.openxmlformats.org/drawingml/2006/wordprocessingDrawing" xmlns:w10="urn:schemas-microsoft-com:office:word" xmlns:w="http://schemas.openxmlformats.org/wordprocessingml/2006/main" xmlns:w14="http://schemas.microsoft.com/office/word/2010/wordml" xmlns:w15="http://schemas.microsoft.com/office/word/2012/wordml" xmlns:w16cex="http://schemas.microsoft.com/office/word/2018/wordml/cex" xmlns:w16cid="http://schemas.microsoft.com/office/word/2016/wordml/cid" xmlns:w16="http://schemas.microsoft.com/office/word/2018/wordml" xmlns:w16du="http://schemas.microsoft.com/office/word/2023/wordml/word16du" xmlns:w16sdtdh="http://schemas.microsoft.com/office/word/2020/wordml/sdtdatahash" xmlns:w16se="http://schemas.microsoft.com/office/word/2015/wordml/symex" xmlns:wpg="http://schemas.microsoft.com/office/word/2010/wordprocessingGroup" xmlns:wpi="http://schemas.microsoft.com/office/word/2010/wordprocessingInk" xmlns:wne="http://schemas.microsoft.com/office/word/2006/wordml" xmlns:wps="http://schemas.microsoft.com/office/word/2010/wordprocessingShape" mc:Ignorable="w14 w15 w16se w16cid w16 w16cex w16sdtdh w16du wp14">
+<w:numbering xmlns:wpc="http://schemas.microsoft.com/office/word/2010/wordprocessingCanvas" xmlns:cx="http://schemas.microsoft.com/office/drawing/2014/chartex" xmlns:cx1="http://schemas.microsoft.com/office/drawing/2015/9/8/chartex" xmlns:cx2="http://schemas.microsoft.com/office/drawing/2015/10/21/chartex" xmlns:cx3="http://schemas.microsoft.com/office/drawing/2016/5/9/chartex" xmlns:cx4="http://schemas.microsoft.com/office/drawing/2016/5/10/chartex" xmlns:cx5="http://schemas.microsoft.com/office/drawing/2016/5/11/chartex" xmlns:cx6="http://schemas.microsoft.com/office/drawing/2016/5/12/chartex" xmlns:cx7="http://schemas.microsoft.com/office/drawing/2016/5/13/chartex" xmlns:cx8="http://schemas.microsoft.com/office/drawing/2016/5/14/chartex" xmlns:mc="http://schemas.openxmlformats.org/markup-compatibility/2006" xmlns:aink="http://schemas.microsoft.com/office/drawing/2016/ink" xmlns:am3d="http://schemas.microsoft.com/office/drawing/2017/model3d" xmlns:o="urn:schemas-microsoft-com:office:office" xmlns:oel="http://schemas.microsoft.com/office/2019/extlst" xmlns:r="http://schemas.openxmlformats.org/officeDocument/2006/relationships" xmlns:m="http://schemas.openxmlformats.org/officeDocument/2006/math" xmlns:v="urn:schemas-microsoft-com:vml" xmlns:wp14="http://schemas.microsoft.com/office/word/2010/wordprocessingDrawing" xmlns:wp="http://schemas.openxmlformats.org/drawingml/2006/wordprocessingDrawing" xmlns:w10="urn:schemas-microsoft-com:office:word" xmlns:w="http://schemas.openxmlformats.org/wordprocessingml/2006/main" xmlns:w14="http://schemas.microsoft.com/office/word/2010/wordml" xmlns:w15="http://schemas.microsoft.com/office/word/2012/wordml" xmlns:w16cex="http://schemas.microsoft.com/office/word/2018/wordml/cex" xmlns:w16cid="http://schemas.microsoft.com/office/word/2016/wordml/cid" xmlns:w16="http://schemas.microsoft.com/office/word/2018/wordml" xmlns:w16sdtdh="http://schemas.microsoft.com/office/word/2020/wordml/sdtdatahash" xmlns:w16se="http://schemas.microsoft.com/office/word/2015/wordml/symex" xmlns:wpg="http://schemas.microsoft.com/office/word/2010/wordprocessingGroup" xmlns:wpi="http://schemas.microsoft.com/office/word/2010/wordprocessingInk" xmlns:wne="http://schemas.microsoft.com/office/word/2006/wordml" xmlns:wps="http://schemas.microsoft.com/office/word/2010/wordprocessingShape" mc:Ignorable="w14 w15 w16se w16cid w16 w16cex w16sdtdh wp14">
   <w:numPicBullet w:numPicBulletId="0">
     <w:pict>
       <v:shapetype id="_x0000_t75" coordsize="21600,21600" o:spt="75" o:preferrelative="t" path="m@4@5l@4@11@9@11@9@5xe" filled="f" stroked="f">
@@ -712,14 +749,14 @@
         <v:path o:extrusionok="f" gradientshapeok="t" o:connecttype="rect"/>
         <o:lock v:ext="edit" aspectratio="t"/>
       </v:shapetype>
-      <v:shape id="_x0000_i1080" type="#_x0000_t75" style="width:12.9pt;height:12.9pt;visibility:visible;mso-wrap-style:square" o:bullet="t">
+      <v:shape id="_x0000_i1150" type="#_x0000_t75" style="width:13.2pt;height:13.2pt;visibility:visible;mso-wrap-style:square" o:bullet="t">
         <v:imagedata r:id="rId1" o:title=""/>
       </v:shape>
     </w:pict>
   </w:numPicBullet>
   <w:numPicBullet w:numPicBulletId="1">
     <w:pict>
-      <v:shape id="_x0000_i1081" type="#_x0000_t75" style="width:12.9pt;height:12.9pt;visibility:visible;mso-wrap-style:square" o:bullet="t">
+      <v:shape id="_x0000_i1151" type="#_x0000_t75" style="width:13.2pt;height:13.2pt;visibility:visible;mso-wrap-style:square" o:bullet="t">
         <v:imagedata r:id="rId2" o:title=""/>
       </v:shape>
     </w:pict>
@@ -2501,11 +2538,14 @@
   <w:num w:numId="14" w16cid:durableId="1877696640">
     <w:abstractNumId w:val="12"/>
   </w:num>
+  <w:num w:numId="15" w16cid:durableId="2022776353">
+    <w:abstractNumId w:val="3"/>
+  </w:num>
 </w:numbering>
 </file>
 
 <file path=word/styles.xml><?xml version="1.0" encoding="utf-8"?>
-<w:styles xmlns:mc="http://schemas.openxmlformats.org/markup-compatibility/2006" xmlns:r="http://schemas.openxmlformats.org/officeDocument/2006/relationships" xmlns:w="http://schemas.openxmlformats.org/wordprocessingml/2006/main" xmlns:w14="http://schemas.microsoft.com/office/word/2010/wordml" xmlns:w15="http://schemas.microsoft.com/office/word/2012/wordml" xmlns:w16cex="http://schemas.microsoft.com/office/word/2018/wordml/cex" xmlns:w16cid="http://schemas.microsoft.com/office/word/2016/wordml/cid" xmlns:w16="http://schemas.microsoft.com/office/word/2018/wordml" xmlns:w16du="http://schemas.microsoft.com/office/word/2023/wordml/word16du" xmlns:w16sdtdh="http://schemas.microsoft.com/office/word/2020/wordml/sdtdatahash" xmlns:w16se="http://schemas.microsoft.com/office/word/2015/wordml/symex" mc:Ignorable="w14 w15 w16se w16cid w16 w16cex w16sdtdh w16du">
+<w:styles xmlns:mc="http://schemas.openxmlformats.org/markup-compatibility/2006" xmlns:r="http://schemas.openxmlformats.org/officeDocument/2006/relationships" xmlns:w="http://schemas.openxmlformats.org/wordprocessingml/2006/main" xmlns:w14="http://schemas.microsoft.com/office/word/2010/wordml" xmlns:w15="http://schemas.microsoft.com/office/word/2012/wordml" xmlns:w16cex="http://schemas.microsoft.com/office/word/2018/wordml/cex" xmlns:w16cid="http://schemas.microsoft.com/office/word/2016/wordml/cid" xmlns:w16="http://schemas.microsoft.com/office/word/2018/wordml" xmlns:w16sdtdh="http://schemas.microsoft.com/office/word/2020/wordml/sdtdatahash" xmlns:w16se="http://schemas.microsoft.com/office/word/2015/wordml/symex" mc:Ignorable="w14 w15 w16se w16cid w16 w16cex w16sdtdh">
   <w:docDefaults>
     <w:rPrDefault>
       <w:rPr>
@@ -2905,11 +2945,11 @@
     <w:name w:val="Normal"/>
     <w:qFormat/>
   </w:style>
-  <w:style w:type="paragraph" w:styleId="Heading1">
+  <w:style w:type="paragraph" w:styleId="Titre1">
     <w:name w:val="heading 1"/>
     <w:basedOn w:val="Normal"/>
     <w:next w:val="Normal"/>
-    <w:link w:val="Heading1Char"/>
+    <w:link w:val="Titre1Car"/>
     <w:uiPriority w:val="9"/>
     <w:qFormat/>
     <w:rsid w:val="001A0D10"/>
@@ -2926,11 +2966,11 @@
       <w:szCs w:val="40"/>
     </w:rPr>
   </w:style>
-  <w:style w:type="paragraph" w:styleId="Heading2">
+  <w:style w:type="paragraph" w:styleId="Titre2">
     <w:name w:val="heading 2"/>
     <w:basedOn w:val="Normal"/>
     <w:next w:val="Normal"/>
-    <w:link w:val="Heading2Char"/>
+    <w:link w:val="Titre2Car"/>
     <w:uiPriority w:val="9"/>
     <w:semiHidden/>
     <w:unhideWhenUsed/>
@@ -2949,11 +2989,11 @@
       <w:szCs w:val="32"/>
     </w:rPr>
   </w:style>
-  <w:style w:type="paragraph" w:styleId="Heading3">
+  <w:style w:type="paragraph" w:styleId="Titre3">
     <w:name w:val="heading 3"/>
     <w:basedOn w:val="Normal"/>
     <w:next w:val="Normal"/>
-    <w:link w:val="Heading3Char"/>
+    <w:link w:val="Titre3Car"/>
     <w:uiPriority w:val="9"/>
     <w:semiHidden/>
     <w:unhideWhenUsed/>
@@ -2972,11 +3012,11 @@
       <w:szCs w:val="28"/>
     </w:rPr>
   </w:style>
-  <w:style w:type="paragraph" w:styleId="Heading4">
+  <w:style w:type="paragraph" w:styleId="Titre4">
     <w:name w:val="heading 4"/>
     <w:basedOn w:val="Normal"/>
     <w:next w:val="Normal"/>
-    <w:link w:val="Heading4Char"/>
+    <w:link w:val="Titre4Car"/>
     <w:uiPriority w:val="9"/>
     <w:semiHidden/>
     <w:unhideWhenUsed/>
@@ -2995,11 +3035,11 @@
       <w:color w:val="0F4761" w:themeColor="accent1" w:themeShade="BF"/>
     </w:rPr>
   </w:style>
-  <w:style w:type="paragraph" w:styleId="Heading5">
+  <w:style w:type="paragraph" w:styleId="Titre5">
     <w:name w:val="heading 5"/>
     <w:basedOn w:val="Normal"/>
     <w:next w:val="Normal"/>
-    <w:link w:val="Heading5Char"/>
+    <w:link w:val="Titre5Car"/>
     <w:uiPriority w:val="9"/>
     <w:semiHidden/>
     <w:unhideWhenUsed/>
@@ -3016,11 +3056,11 @@
       <w:color w:val="0F4761" w:themeColor="accent1" w:themeShade="BF"/>
     </w:rPr>
   </w:style>
-  <w:style w:type="paragraph" w:styleId="Heading6">
+  <w:style w:type="paragraph" w:styleId="Titre6">
     <w:name w:val="heading 6"/>
     <w:basedOn w:val="Normal"/>
     <w:next w:val="Normal"/>
-    <w:link w:val="Heading6Char"/>
+    <w:link w:val="Titre6Car"/>
     <w:uiPriority w:val="9"/>
     <w:semiHidden/>
     <w:unhideWhenUsed/>
@@ -3039,11 +3079,11 @@
       <w:color w:val="595959" w:themeColor="text1" w:themeTint="A6"/>
     </w:rPr>
   </w:style>
-  <w:style w:type="paragraph" w:styleId="Heading7">
+  <w:style w:type="paragraph" w:styleId="Titre7">
     <w:name w:val="heading 7"/>
     <w:basedOn w:val="Normal"/>
     <w:next w:val="Normal"/>
-    <w:link w:val="Heading7Char"/>
+    <w:link w:val="Titre7Car"/>
     <w:uiPriority w:val="9"/>
     <w:semiHidden/>
     <w:unhideWhenUsed/>
@@ -3060,11 +3100,11 @@
       <w:color w:val="595959" w:themeColor="text1" w:themeTint="A6"/>
     </w:rPr>
   </w:style>
-  <w:style w:type="paragraph" w:styleId="Heading8">
+  <w:style w:type="paragraph" w:styleId="Titre8">
     <w:name w:val="heading 8"/>
     <w:basedOn w:val="Normal"/>
     <w:next w:val="Normal"/>
-    <w:link w:val="Heading8Char"/>
+    <w:link w:val="Titre8Car"/>
     <w:uiPriority w:val="9"/>
     <w:semiHidden/>
     <w:unhideWhenUsed/>
@@ -3083,11 +3123,11 @@
       <w:color w:val="272727" w:themeColor="text1" w:themeTint="D8"/>
     </w:rPr>
   </w:style>
-  <w:style w:type="paragraph" w:styleId="Heading9">
+  <w:style w:type="paragraph" w:styleId="Titre9">
     <w:name w:val="heading 9"/>
     <w:basedOn w:val="Normal"/>
     <w:next w:val="Normal"/>
-    <w:link w:val="Heading9Char"/>
+    <w:link w:val="Titre9Car"/>
     <w:uiPriority w:val="9"/>
     <w:semiHidden/>
     <w:unhideWhenUsed/>
@@ -3104,13 +3144,13 @@
       <w:color w:val="272727" w:themeColor="text1" w:themeTint="D8"/>
     </w:rPr>
   </w:style>
-  <w:style w:type="character" w:default="1" w:styleId="DefaultParagraphFont">
+  <w:style w:type="character" w:default="1" w:styleId="Policepardfaut">
     <w:name w:val="Default Paragraph Font"/>
     <w:uiPriority w:val="1"/>
     <w:semiHidden/>
     <w:unhideWhenUsed/>
   </w:style>
-  <w:style w:type="table" w:default="1" w:styleId="TableNormal">
+  <w:style w:type="table" w:default="1" w:styleId="TableauNormal">
     <w:name w:val="Normal Table"/>
     <w:uiPriority w:val="99"/>
     <w:semiHidden/>
@@ -3125,16 +3165,16 @@
       </w:tblCellMar>
     </w:tblPr>
   </w:style>
-  <w:style w:type="numbering" w:default="1" w:styleId="NoList">
+  <w:style w:type="numbering" w:default="1" w:styleId="Aucuneliste">
     <w:name w:val="No List"/>
     <w:uiPriority w:val="99"/>
     <w:semiHidden/>
     <w:unhideWhenUsed/>
   </w:style>
-  <w:style w:type="character" w:customStyle="1" w:styleId="Heading1Char">
-    <w:name w:val="Heading 1 Char"/>
-    <w:basedOn w:val="DefaultParagraphFont"/>
-    <w:link w:val="Heading1"/>
+  <w:style w:type="character" w:customStyle="1" w:styleId="Titre1Car">
+    <w:name w:val="Titre 1 Car"/>
+    <w:basedOn w:val="Policepardfaut"/>
+    <w:link w:val="Titre1"/>
     <w:uiPriority w:val="9"/>
     <w:rsid w:val="001A0D10"/>
     <w:rPr>
@@ -3144,10 +3184,10 @@
       <w:szCs w:val="40"/>
     </w:rPr>
   </w:style>
-  <w:style w:type="character" w:customStyle="1" w:styleId="Heading2Char">
-    <w:name w:val="Heading 2 Char"/>
-    <w:basedOn w:val="DefaultParagraphFont"/>
-    <w:link w:val="Heading2"/>
+  <w:style w:type="character" w:customStyle="1" w:styleId="Titre2Car">
+    <w:name w:val="Titre 2 Car"/>
+    <w:basedOn w:val="Policepardfaut"/>
+    <w:link w:val="Titre2"/>
     <w:uiPriority w:val="9"/>
     <w:semiHidden/>
     <w:rsid w:val="001A0D10"/>
@@ -3158,10 +3198,10 @@
       <w:szCs w:val="32"/>
     </w:rPr>
   </w:style>
-  <w:style w:type="character" w:customStyle="1" w:styleId="Heading3Char">
-    <w:name w:val="Heading 3 Char"/>
-    <w:basedOn w:val="DefaultParagraphFont"/>
-    <w:link w:val="Heading3"/>
+  <w:style w:type="character" w:customStyle="1" w:styleId="Titre3Car">
+    <w:name w:val="Titre 3 Car"/>
+    <w:basedOn w:val="Policepardfaut"/>
+    <w:link w:val="Titre3"/>
     <w:uiPriority w:val="9"/>
     <w:semiHidden/>
     <w:rsid w:val="001A0D10"/>
@@ -3172,10 +3212,10 @@
       <w:szCs w:val="28"/>
     </w:rPr>
   </w:style>
-  <w:style w:type="character" w:customStyle="1" w:styleId="Heading4Char">
-    <w:name w:val="Heading 4 Char"/>
-    <w:basedOn w:val="DefaultParagraphFont"/>
-    <w:link w:val="Heading4"/>
+  <w:style w:type="character" w:customStyle="1" w:styleId="Titre4Car">
+    <w:name w:val="Titre 4 Car"/>
+    <w:basedOn w:val="Policepardfaut"/>
+    <w:link w:val="Titre4"/>
     <w:uiPriority w:val="9"/>
     <w:semiHidden/>
     <w:rsid w:val="001A0D10"/>
@@ -3186,10 +3226,10 @@
       <w:color w:val="0F4761" w:themeColor="accent1" w:themeShade="BF"/>
     </w:rPr>
   </w:style>
-  <w:style w:type="character" w:customStyle="1" w:styleId="Heading5Char">
-    <w:name w:val="Heading 5 Char"/>
-    <w:basedOn w:val="DefaultParagraphFont"/>
-    <w:link w:val="Heading5"/>
+  <w:style w:type="character" w:customStyle="1" w:styleId="Titre5Car">
+    <w:name w:val="Titre 5 Car"/>
+    <w:basedOn w:val="Policepardfaut"/>
+    <w:link w:val="Titre5"/>
     <w:uiPriority w:val="9"/>
     <w:semiHidden/>
     <w:rsid w:val="001A0D10"/>
@@ -3198,10 +3238,10 @@
       <w:color w:val="0F4761" w:themeColor="accent1" w:themeShade="BF"/>
     </w:rPr>
   </w:style>
-  <w:style w:type="character" w:customStyle="1" w:styleId="Heading6Char">
-    <w:name w:val="Heading 6 Char"/>
-    <w:basedOn w:val="DefaultParagraphFont"/>
-    <w:link w:val="Heading6"/>
+  <w:style w:type="character" w:customStyle="1" w:styleId="Titre6Car">
+    <w:name w:val="Titre 6 Car"/>
+    <w:basedOn w:val="Policepardfaut"/>
+    <w:link w:val="Titre6"/>
     <w:uiPriority w:val="9"/>
     <w:semiHidden/>
     <w:rsid w:val="001A0D10"/>
@@ -3212,10 +3252,10 @@
       <w:color w:val="595959" w:themeColor="text1" w:themeTint="A6"/>
     </w:rPr>
   </w:style>
-  <w:style w:type="character" w:customStyle="1" w:styleId="Heading7Char">
-    <w:name w:val="Heading 7 Char"/>
-    <w:basedOn w:val="DefaultParagraphFont"/>
-    <w:link w:val="Heading7"/>
+  <w:style w:type="character" w:customStyle="1" w:styleId="Titre7Car">
+    <w:name w:val="Titre 7 Car"/>
+    <w:basedOn w:val="Policepardfaut"/>
+    <w:link w:val="Titre7"/>
     <w:uiPriority w:val="9"/>
     <w:semiHidden/>
     <w:rsid w:val="001A0D10"/>
@@ -3224,10 +3264,10 @@
       <w:color w:val="595959" w:themeColor="text1" w:themeTint="A6"/>
     </w:rPr>
   </w:style>
-  <w:style w:type="character" w:customStyle="1" w:styleId="Heading8Char">
-    <w:name w:val="Heading 8 Char"/>
-    <w:basedOn w:val="DefaultParagraphFont"/>
-    <w:link w:val="Heading8"/>
+  <w:style w:type="character" w:customStyle="1" w:styleId="Titre8Car">
+    <w:name w:val="Titre 8 Car"/>
+    <w:basedOn w:val="Policepardfaut"/>
+    <w:link w:val="Titre8"/>
     <w:uiPriority w:val="9"/>
     <w:semiHidden/>
     <w:rsid w:val="001A0D10"/>
@@ -3238,10 +3278,10 @@
       <w:color w:val="272727" w:themeColor="text1" w:themeTint="D8"/>
     </w:rPr>
   </w:style>
-  <w:style w:type="character" w:customStyle="1" w:styleId="Heading9Char">
-    <w:name w:val="Heading 9 Char"/>
-    <w:basedOn w:val="DefaultParagraphFont"/>
-    <w:link w:val="Heading9"/>
+  <w:style w:type="character" w:customStyle="1" w:styleId="Titre9Car">
+    <w:name w:val="Titre 9 Car"/>
+    <w:basedOn w:val="Policepardfaut"/>
+    <w:link w:val="Titre9"/>
     <w:uiPriority w:val="9"/>
     <w:semiHidden/>
     <w:rsid w:val="001A0D10"/>
@@ -3250,11 +3290,11 @@
       <w:color w:val="272727" w:themeColor="text1" w:themeTint="D8"/>
     </w:rPr>
   </w:style>
-  <w:style w:type="paragraph" w:styleId="Title">
+  <w:style w:type="paragraph" w:styleId="Titre">
     <w:name w:val="Title"/>
     <w:basedOn w:val="Normal"/>
     <w:next w:val="Normal"/>
-    <w:link w:val="TitleChar"/>
+    <w:link w:val="TitreCar"/>
     <w:uiPriority w:val="10"/>
     <w:qFormat/>
     <w:rsid w:val="001A0D10"/>
@@ -3270,10 +3310,10 @@
       <w:szCs w:val="56"/>
     </w:rPr>
   </w:style>
-  <w:style w:type="character" w:customStyle="1" w:styleId="TitleChar">
-    <w:name w:val="Title Char"/>
-    <w:basedOn w:val="DefaultParagraphFont"/>
-    <w:link w:val="Title"/>
+  <w:style w:type="character" w:customStyle="1" w:styleId="TitreCar">
+    <w:name w:val="Titre Car"/>
+    <w:basedOn w:val="Policepardfaut"/>
+    <w:link w:val="Titre"/>
     <w:uiPriority w:val="10"/>
     <w:rsid w:val="001A0D10"/>
     <w:rPr>
@@ -3284,11 +3324,11 @@
       <w:szCs w:val="56"/>
     </w:rPr>
   </w:style>
-  <w:style w:type="paragraph" w:styleId="Subtitle">
+  <w:style w:type="paragraph" w:styleId="Sous-titre">
     <w:name w:val="Subtitle"/>
     <w:basedOn w:val="Normal"/>
     <w:next w:val="Normal"/>
-    <w:link w:val="SubtitleChar"/>
+    <w:link w:val="Sous-titreCar"/>
     <w:uiPriority w:val="11"/>
     <w:qFormat/>
     <w:rsid w:val="001A0D10"/>
@@ -3305,10 +3345,10 @@
       <w:szCs w:val="28"/>
     </w:rPr>
   </w:style>
-  <w:style w:type="character" w:customStyle="1" w:styleId="SubtitleChar">
-    <w:name w:val="Subtitle Char"/>
-    <w:basedOn w:val="DefaultParagraphFont"/>
-    <w:link w:val="Subtitle"/>
+  <w:style w:type="character" w:customStyle="1" w:styleId="Sous-titreCar">
+    <w:name w:val="Sous-titre Car"/>
+    <w:basedOn w:val="Policepardfaut"/>
+    <w:link w:val="Sous-titre"/>
     <w:uiPriority w:val="11"/>
     <w:rsid w:val="001A0D10"/>
     <w:rPr>
@@ -3319,11 +3359,11 @@
       <w:szCs w:val="28"/>
     </w:rPr>
   </w:style>
-  <w:style w:type="paragraph" w:styleId="Quote">
+  <w:style w:type="paragraph" w:styleId="Citation">
     <w:name w:val="Quote"/>
     <w:basedOn w:val="Normal"/>
     <w:next w:val="Normal"/>
-    <w:link w:val="QuoteChar"/>
+    <w:link w:val="CitationCar"/>
     <w:uiPriority w:val="29"/>
     <w:qFormat/>
     <w:rsid w:val="001A0D10"/>
@@ -3337,10 +3377,10 @@
       <w:color w:val="404040" w:themeColor="text1" w:themeTint="BF"/>
     </w:rPr>
   </w:style>
-  <w:style w:type="character" w:customStyle="1" w:styleId="QuoteChar">
-    <w:name w:val="Quote Char"/>
-    <w:basedOn w:val="DefaultParagraphFont"/>
-    <w:link w:val="Quote"/>
+  <w:style w:type="character" w:customStyle="1" w:styleId="CitationCar">
+    <w:name w:val="Citation Car"/>
+    <w:basedOn w:val="Policepardfaut"/>
+    <w:link w:val="Citation"/>
     <w:uiPriority w:val="29"/>
     <w:rsid w:val="001A0D10"/>
     <w:rPr>
@@ -3349,7 +3389,7 @@
       <w:color w:val="404040" w:themeColor="text1" w:themeTint="BF"/>
     </w:rPr>
   </w:style>
-  <w:style w:type="paragraph" w:styleId="ListParagraph">
+  <w:style w:type="paragraph" w:styleId="Paragraphedeliste">
     <w:name w:val="List Paragraph"/>
     <w:basedOn w:val="Normal"/>
     <w:uiPriority w:val="34"/>
@@ -3360,9 +3400,9 @@
       <w:contextualSpacing/>
     </w:pPr>
   </w:style>
-  <w:style w:type="character" w:styleId="IntenseEmphasis">
+  <w:style w:type="character" w:styleId="Accentuationintense">
     <w:name w:val="Intense Emphasis"/>
-    <w:basedOn w:val="DefaultParagraphFont"/>
+    <w:basedOn w:val="Policepardfaut"/>
     <w:uiPriority w:val="21"/>
     <w:qFormat/>
     <w:rsid w:val="001A0D10"/>
@@ -3372,11 +3412,11 @@
       <w:color w:val="0F4761" w:themeColor="accent1" w:themeShade="BF"/>
     </w:rPr>
   </w:style>
-  <w:style w:type="paragraph" w:styleId="IntenseQuote">
+  <w:style w:type="paragraph" w:styleId="Citationintense">
     <w:name w:val="Intense Quote"/>
     <w:basedOn w:val="Normal"/>
     <w:next w:val="Normal"/>
-    <w:link w:val="IntenseQuoteChar"/>
+    <w:link w:val="CitationintenseCar"/>
     <w:uiPriority w:val="30"/>
     <w:qFormat/>
     <w:rsid w:val="001A0D10"/>
@@ -3395,10 +3435,10 @@
       <w:color w:val="0F4761" w:themeColor="accent1" w:themeShade="BF"/>
     </w:rPr>
   </w:style>
-  <w:style w:type="character" w:customStyle="1" w:styleId="IntenseQuoteChar">
-    <w:name w:val="Intense Quote Char"/>
-    <w:basedOn w:val="DefaultParagraphFont"/>
-    <w:link w:val="IntenseQuote"/>
+  <w:style w:type="character" w:customStyle="1" w:styleId="CitationintenseCar">
+    <w:name w:val="Citation intense Car"/>
+    <w:basedOn w:val="Policepardfaut"/>
+    <w:link w:val="Citationintense"/>
     <w:uiPriority w:val="30"/>
     <w:rsid w:val="001A0D10"/>
     <w:rPr>
@@ -3407,9 +3447,9 @@
       <w:color w:val="0F4761" w:themeColor="accent1" w:themeShade="BF"/>
     </w:rPr>
   </w:style>
-  <w:style w:type="character" w:styleId="IntenseReference">
+  <w:style w:type="character" w:styleId="Rfrenceintense">
     <w:name w:val="Intense Reference"/>
-    <w:basedOn w:val="DefaultParagraphFont"/>
+    <w:basedOn w:val="Policepardfaut"/>
     <w:uiPriority w:val="32"/>
     <w:qFormat/>
     <w:rsid w:val="001A0D10"/>
@@ -3421,10 +3461,10 @@
       <w:spacing w:val="5"/>
     </w:rPr>
   </w:style>
-  <w:style w:type="paragraph" w:styleId="Header">
+  <w:style w:type="paragraph" w:styleId="En-tte">
     <w:name w:val="header"/>
     <w:basedOn w:val="Normal"/>
-    <w:link w:val="HeaderChar"/>
+    <w:link w:val="En-tteCar"/>
     <w:uiPriority w:val="99"/>
     <w:unhideWhenUsed/>
     <w:rsid w:val="001A0D10"/>
@@ -3436,17 +3476,17 @@
       <w:spacing w:after="0" w:line="240" w:lineRule="auto"/>
     </w:pPr>
   </w:style>
-  <w:style w:type="character" w:customStyle="1" w:styleId="HeaderChar">
-    <w:name w:val="Header Char"/>
-    <w:basedOn w:val="DefaultParagraphFont"/>
-    <w:link w:val="Header"/>
+  <w:style w:type="character" w:customStyle="1" w:styleId="En-tteCar">
+    <w:name w:val="En-tête Car"/>
+    <w:basedOn w:val="Policepardfaut"/>
+    <w:link w:val="En-tte"/>
     <w:uiPriority w:val="99"/>
     <w:rsid w:val="001A0D10"/>
   </w:style>
-  <w:style w:type="paragraph" w:styleId="Footer">
+  <w:style w:type="paragraph" w:styleId="Pieddepage">
     <w:name w:val="footer"/>
     <w:basedOn w:val="Normal"/>
-    <w:link w:val="FooterChar"/>
+    <w:link w:val="PieddepageCar"/>
     <w:uiPriority w:val="99"/>
     <w:unhideWhenUsed/>
     <w:rsid w:val="001A0D10"/>
@@ -3458,16 +3498,16 @@
       <w:spacing w:after="0" w:line="240" w:lineRule="auto"/>
     </w:pPr>
   </w:style>
-  <w:style w:type="character" w:customStyle="1" w:styleId="FooterChar">
-    <w:name w:val="Footer Char"/>
-    <w:basedOn w:val="DefaultParagraphFont"/>
-    <w:link w:val="Footer"/>
+  <w:style w:type="character" w:customStyle="1" w:styleId="PieddepageCar">
+    <w:name w:val="Pied de page Car"/>
+    <w:basedOn w:val="Policepardfaut"/>
+    <w:link w:val="Pieddepage"/>
     <w:uiPriority w:val="99"/>
     <w:rsid w:val="001A0D10"/>
   </w:style>
-  <w:style w:type="table" w:styleId="TableGrid">
+  <w:style w:type="table" w:styleId="Grilledutableau">
     <w:name w:val="Table Grid"/>
-    <w:basedOn w:val="TableNormal"/>
+    <w:basedOn w:val="TableauNormal"/>
     <w:uiPriority w:val="39"/>
     <w:rsid w:val="001A0D10"/>
     <w:pPr>
@@ -3522,7 +3562,7 @@
   </w:style>
   <w:style w:type="paragraph" w:customStyle="1" w:styleId="Intrieurtableau">
     <w:name w:val="Intérieur tableau"/>
-    <w:basedOn w:val="ListParagraph"/>
+    <w:basedOn w:val="Paragraphedeliste"/>
     <w:qFormat/>
     <w:rsid w:val="00821E97"/>
     <w:pPr>
@@ -3560,9 +3600,9 @@
       <w14:ligatures w14:val="none"/>
     </w:rPr>
   </w:style>
-  <w:style w:type="character" w:styleId="Hyperlink">
+  <w:style w:type="character" w:styleId="Lienhypertexte">
     <w:name w:val="Hyperlink"/>
-    <w:basedOn w:val="DefaultParagraphFont"/>
+    <w:basedOn w:val="Policepardfaut"/>
     <w:uiPriority w:val="99"/>
     <w:unhideWhenUsed/>
     <w:rsid w:val="00C33602"/>
@@ -3573,12 +3613,12 @@
   </w:style>
   <w:style w:type="character" w:customStyle="1" w:styleId="apple-tab-span">
     <w:name w:val="apple-tab-span"/>
-    <w:basedOn w:val="DefaultParagraphFont"/>
+    <w:basedOn w:val="Policepardfaut"/>
     <w:rsid w:val="00C33602"/>
   </w:style>
-  <w:style w:type="character" w:styleId="FollowedHyperlink">
+  <w:style w:type="character" w:styleId="Lienhypertextesuivivisit">
     <w:name w:val="FollowedHyperlink"/>
-    <w:basedOn w:val="DefaultParagraphFont"/>
+    <w:basedOn w:val="Policepardfaut"/>
     <w:uiPriority w:val="99"/>
     <w:semiHidden/>
     <w:unhideWhenUsed/>
@@ -3607,7 +3647,7 @@
       <w:szCs w:val="24"/>
     </w:rPr>
   </w:style>
-  <w:style w:type="paragraph" w:styleId="Revision">
+  <w:style w:type="paragraph" w:styleId="Rvision">
     <w:name w:val="Revision"/>
     <w:hidden/>
     <w:uiPriority w:val="99"/>

</xml_diff>